<commit_message>
blog and div state
</commit_message>
<xml_diff>
--- a/static/CV.docx
+++ b/static/CV.docx
@@ -2568,108 +2568,6 @@
           <w:szCs w:val="24"/>
         </w:rPr>
         <w:t>Conferences</w:t>
-      </w:r>
-    </w:p>
-    <w:p>
-      <w:pPr>
-        <w:rPr>
-          <w:rFonts w:ascii="Times New Roman" w:hAnsi="Times New Roman" w:cs="Times New Roman"/>
-          <w:color w:val="1F3864" w:themeColor="accent1" w:themeShade="80"/>
-          <w:sz w:val="24"/>
-          <w:szCs w:val="24"/>
-        </w:rPr>
-      </w:pPr>
-      <w:r>
-        <w:rPr>
-          <w:rFonts w:ascii="Times New Roman" w:hAnsi="Times New Roman" w:cs="Times New Roman"/>
-          <w:color w:val="1F3864" w:themeColor="accent1" w:themeShade="80"/>
-          <w:sz w:val="24"/>
-          <w:szCs w:val="24"/>
-        </w:rPr>
-        <w:t>Papers</w:t>
-      </w:r>
-    </w:p>
-    <w:p>
-      <w:pPr>
-        <w:ind w:left="2160" w:hanging="2160"/>
-        <w:rPr>
-          <w:rFonts w:ascii="Times New Roman" w:hAnsi="Times New Roman" w:cs="Times New Roman"/>
-          <w:color w:val="1F3864" w:themeColor="accent1" w:themeShade="80"/>
-          <w:sz w:val="24"/>
-          <w:szCs w:val="24"/>
-        </w:rPr>
-      </w:pPr>
-      <w:r>
-        <w:rPr>
-          <w:rFonts w:ascii="Times New Roman" w:hAnsi="Times New Roman" w:cs="Times New Roman"/>
-          <w:color w:val="1F3864" w:themeColor="accent1" w:themeShade="80"/>
-          <w:sz w:val="24"/>
-          <w:szCs w:val="24"/>
-        </w:rPr>
-        <w:lastRenderedPageBreak/>
-        <w:t>2025:</w:t>
-      </w:r>
-      <w:r>
-        <w:rPr>
-          <w:rFonts w:ascii="Times New Roman" w:hAnsi="Times New Roman" w:cs="Times New Roman"/>
-          <w:color w:val="1F3864" w:themeColor="accent1" w:themeShade="80"/>
-          <w:sz w:val="24"/>
-          <w:szCs w:val="24"/>
-        </w:rPr>
-        <w:tab/>
-      </w:r>
-      <w:r>
-        <w:rPr>
-          <w:rFonts w:ascii="Times New Roman" w:hAnsi="Times New Roman" w:cs="Times New Roman"/>
-          <w:b/>
-          <w:bCs/>
-          <w:sz w:val="24"/>
-          <w:szCs w:val="24"/>
-        </w:rPr>
-        <w:t>N. D. Ignacio*</w:t>
-      </w:r>
-      <w:r>
-        <w:rPr>
-          <w:rFonts w:ascii="Times New Roman" w:hAnsi="Times New Roman" w:cs="Times New Roman"/>
-          <w:sz w:val="24"/>
-          <w:szCs w:val="24"/>
-        </w:rPr>
-        <w:t xml:space="preserve">, N. B. Stern*, G. C. Fleming, </w:t>
-      </w:r>
-      <w:r>
-        <w:rPr>
-          <w:rFonts w:ascii="Times New Roman" w:hAnsi="Times New Roman" w:cs="Times New Roman"/>
-          <w:sz w:val="24"/>
-          <w:szCs w:val="24"/>
-          <w:u w:val="single"/>
-        </w:rPr>
-        <w:t>Promoting Graduate Engineering Communities and Job Satisfaction: Curating Department-Specific Peer-led Teaching Assistant Support Programs</w:t>
-      </w:r>
-      <w:r>
-        <w:rPr>
-          <w:rFonts w:ascii="Times New Roman" w:hAnsi="Times New Roman" w:cs="Times New Roman"/>
-          <w:sz w:val="24"/>
-          <w:szCs w:val="24"/>
-        </w:rPr>
-        <w:t xml:space="preserve"> American Society for Engineering Education (ASEE) Collaborative Network for Engineering and Computing Diversity (</w:t>
-      </w:r>
-      <w:proofErr w:type="spellStart"/>
-      <w:r>
-        <w:rPr>
-          <w:rFonts w:ascii="Times New Roman" w:hAnsi="Times New Roman" w:cs="Times New Roman"/>
-          <w:sz w:val="24"/>
-          <w:szCs w:val="24"/>
-        </w:rPr>
-        <w:t>CoNECD</w:t>
-      </w:r>
-      <w:proofErr w:type="spellEnd"/>
-      <w:r>
-        <w:rPr>
-          <w:rFonts w:ascii="Times New Roman" w:hAnsi="Times New Roman" w:cs="Times New Roman"/>
-          <w:sz w:val="24"/>
-          <w:szCs w:val="24"/>
-        </w:rPr>
-        <w:t>) 2025 (San Antonio, TX, USA)</w:t>
       </w:r>
     </w:p>
     <w:p>
@@ -2736,6 +2634,7 @@
                 <w:i/>
                 <w:iCs/>
               </w:rPr>
+              <w:lastRenderedPageBreak/>
               <w:t>11/202</w:t>
             </w:r>
             <w:r>
@@ -3826,7 +3725,6 @@
           <w:sz w:val="24"/>
           <w:szCs w:val="24"/>
         </w:rPr>
-        <w:lastRenderedPageBreak/>
         <w:t>06/2023:</w:t>
       </w:r>
       <w:r>
@@ -4054,6 +3952,7 @@
           <w:sz w:val="24"/>
           <w:szCs w:val="24"/>
         </w:rPr>
+        <w:lastRenderedPageBreak/>
         <w:t>Reviewer for:</w:t>
       </w:r>
       <w:r>
@@ -5289,7 +5188,6 @@
           <w:sz w:val="24"/>
           <w:szCs w:val="24"/>
         </w:rPr>
-        <w:lastRenderedPageBreak/>
         <w:t>Tel: (</w:t>
       </w:r>
       <w:r>
@@ -5559,6 +5457,7 @@
           <w:sz w:val="24"/>
           <w:szCs w:val="24"/>
         </w:rPr>
+        <w:lastRenderedPageBreak/>
         <w:t xml:space="preserve">Dr. </w:t>
       </w:r>
       <w:r>
@@ -5783,7 +5682,7 @@
           <w:sz w:val="24"/>
           <w:szCs w:val="24"/>
         </w:rPr>
-        <w:t>May</w:t>
+        <w:t>June</w:t>
       </w:r>
       <w:r>
         <w:rPr>

</xml_diff>